<commit_message>
Revert "Merge branch 'CapstoneProject' into ApplicationDao"
This reverts commit 772b14e052e9f2549d47eb3bd49b94c340c9b3da, reversing
changes made to 7add1393fe043b04303e29475a0276f697c1ddc1.
</commit_message>
<xml_diff>
--- a/Capstone Project Part II Report.docx
+++ b/Capstone Project Part II Report.docx
@@ -48,8 +48,16 @@
         <w:rPr>
           <w:lang w:val="en-US"/>
         </w:rPr>
-        <w:t>Configure the build path to include Tomcat and the JDBC connector file</w:t>
-      </w:r>
+        <w:t xml:space="preserve">Configure the build path to include Tomcat and the JDBC connector </w:t>
+      </w:r>
+      <w:proofErr w:type="gramStart"/>
+      <w:r>
+        <w:rPr>
+          <w:lang w:val="en-US"/>
+        </w:rPr>
+        <w:t>file</w:t>
+      </w:r>
+      <w:proofErr w:type="gramEnd"/>
     </w:p>
     <w:p>
       <w:pPr>
@@ -66,8 +74,30 @@
         <w:rPr>
           <w:lang w:val="en-US"/>
         </w:rPr>
-        <w:t>Create basic HTML file to include in the WebINF folder</w:t>
-      </w:r>
+        <w:t xml:space="preserve">Create basic HTML file to include in the </w:t>
+      </w:r>
+      <w:proofErr w:type="spellStart"/>
+      <w:r>
+        <w:rPr>
+          <w:lang w:val="en-US"/>
+        </w:rPr>
+        <w:t>WebINF</w:t>
+      </w:r>
+      <w:proofErr w:type="spellEnd"/>
+      <w:r>
+        <w:rPr>
+          <w:lang w:val="en-US"/>
+        </w:rPr>
+        <w:t xml:space="preserve"> </w:t>
+      </w:r>
+      <w:proofErr w:type="gramStart"/>
+      <w:r>
+        <w:rPr>
+          <w:lang w:val="en-US"/>
+        </w:rPr>
+        <w:t>folder</w:t>
+      </w:r>
+      <w:proofErr w:type="gramEnd"/>
     </w:p>
     <w:p>
       <w:pPr>
@@ -102,8 +132,16 @@
         <w:rPr>
           <w:lang w:val="en-US"/>
         </w:rPr>
-        <w:t>From the original Class Diagram, the Login and Registration classes will be Servlets</w:t>
-      </w:r>
+        <w:t xml:space="preserve">From the original Class Diagram, the Login and Registration classes will be </w:t>
+      </w:r>
+      <w:proofErr w:type="gramStart"/>
+      <w:r>
+        <w:rPr>
+          <w:lang w:val="en-US"/>
+        </w:rPr>
+        <w:t>Servlets</w:t>
+      </w:r>
+      <w:proofErr w:type="gramEnd"/>
     </w:p>
     <w:p>
       <w:pPr>
@@ -120,8 +158,16 @@
         <w:rPr>
           <w:lang w:val="en-US"/>
         </w:rPr>
-        <w:t>Create the database</w:t>
-      </w:r>
+        <w:t xml:space="preserve">Create the </w:t>
+      </w:r>
+      <w:proofErr w:type="gramStart"/>
+      <w:r>
+        <w:rPr>
+          <w:lang w:val="en-US"/>
+        </w:rPr>
+        <w:t>database</w:t>
+      </w:r>
+      <w:proofErr w:type="gramEnd"/>
     </w:p>
     <w:p>
       <w:pPr>
@@ -144,8 +190,16 @@
         <w:rPr>
           <w:lang w:val="en-US"/>
         </w:rPr>
-        <w:t xml:space="preserve"> Workbench</w:t>
-      </w:r>
+        <w:t xml:space="preserve"> </w:t>
+      </w:r>
+      <w:proofErr w:type="gramStart"/>
+      <w:r>
+        <w:rPr>
+          <w:lang w:val="en-US"/>
+        </w:rPr>
+        <w:t>Workbench</w:t>
+      </w:r>
+      <w:proofErr w:type="gramEnd"/>
     </w:p>
     <w:p>
       <w:pPr>
@@ -158,17 +212,39 @@
           <w:lang w:val="en-US"/>
         </w:rPr>
       </w:pPr>
-      <w:r>
-        <w:rPr>
-          <w:lang w:val="en-US"/>
-        </w:rPr>
-        <w:t xml:space="preserve">In order to collaborate, we are </w:t>
-      </w:r>
-      <w:r>
-        <w:rPr>
-          <w:lang w:val="en-US"/>
-        </w:rPr>
-        <w:t>using Github (through the native Eclipse features)</w:t>
+      <w:proofErr w:type="gramStart"/>
+      <w:r>
+        <w:rPr>
+          <w:lang w:val="en-US"/>
+        </w:rPr>
+        <w:t>In order to</w:t>
+      </w:r>
+      <w:proofErr w:type="gramEnd"/>
+      <w:r>
+        <w:rPr>
+          <w:lang w:val="en-US"/>
+        </w:rPr>
+        <w:t xml:space="preserve"> collaborate, we are </w:t>
+      </w:r>
+      <w:r>
+        <w:rPr>
+          <w:lang w:val="en-US"/>
+        </w:rPr>
+        <w:t xml:space="preserve">using </w:t>
+      </w:r>
+      <w:proofErr w:type="spellStart"/>
+      <w:r>
+        <w:rPr>
+          <w:lang w:val="en-US"/>
+        </w:rPr>
+        <w:t>Github</w:t>
+      </w:r>
+      <w:proofErr w:type="spellEnd"/>
+      <w:r>
+        <w:rPr>
+          <w:lang w:val="en-US"/>
+        </w:rPr>
+        <w:t xml:space="preserve"> (through the native Eclipse features)</w:t>
       </w:r>
     </w:p>
     <w:p>
@@ -186,134 +262,16 @@
         <w:rPr>
           <w:lang w:val="en-US"/>
         </w:rPr>
-        <w:t>Learning how to get Git to work in Eclipse was difficult for all of us</w:t>
-      </w:r>
-    </w:p>
-    <w:p>
-      <w:pPr>
-        <w:pStyle w:val="ListParagraph"/>
-        <w:numPr>
-          <w:ilvl w:val="0"/>
-          <w:numId w:val="3"/>
-        </w:numPr>
-        <w:rPr>
-          <w:lang w:val="en-US"/>
-        </w:rPr>
-      </w:pPr>
-      <w:r>
-        <w:rPr>
-          <w:lang w:val="en-US"/>
-        </w:rPr>
-        <w:t>Started by coding together, after 2 meetings decided to break up the workload somewhat</w:t>
-      </w:r>
-    </w:p>
-    <w:p>
-      <w:pPr>
-        <w:pStyle w:val="ListParagraph"/>
-        <w:numPr>
-          <w:ilvl w:val="1"/>
-          <w:numId w:val="3"/>
-        </w:numPr>
-        <w:rPr>
-          <w:lang w:val="en-US"/>
-        </w:rPr>
-      </w:pPr>
-      <w:r>
-        <w:rPr>
-          <w:lang w:val="en-US"/>
-        </w:rPr>
-        <w:t>Servlets for Erica (Registration and Login)</w:t>
-      </w:r>
-    </w:p>
-    <w:p>
-      <w:pPr>
-        <w:pStyle w:val="ListParagraph"/>
-        <w:numPr>
-          <w:ilvl w:val="1"/>
-          <w:numId w:val="3"/>
-        </w:numPr>
-        <w:rPr>
-          <w:lang w:val="en-US"/>
-        </w:rPr>
-      </w:pPr>
-      <w:r>
-        <w:rPr>
-          <w:lang w:val="en-US"/>
-        </w:rPr>
-        <w:t>DAO for Kara (who already did the HTML forms)</w:t>
-      </w:r>
-    </w:p>
-    <w:p>
-      <w:pPr>
-        <w:pStyle w:val="ListParagraph"/>
-        <w:numPr>
-          <w:ilvl w:val="1"/>
-          <w:numId w:val="3"/>
-        </w:numPr>
-        <w:rPr>
-          <w:lang w:val="en-US"/>
-        </w:rPr>
-      </w:pPr>
-      <w:r>
-        <w:rPr>
-          <w:lang w:val="en-US"/>
-        </w:rPr>
-        <w:t>Beans for Caitlin (User and Guardian classes, plus updating report)</w:t>
-      </w:r>
-    </w:p>
-    <w:p>
-      <w:pPr>
-        <w:pStyle w:val="ListParagraph"/>
-        <w:numPr>
-          <w:ilvl w:val="0"/>
-          <w:numId w:val="3"/>
-        </w:numPr>
-        <w:rPr>
-          <w:lang w:val="en-US"/>
-        </w:rPr>
-      </w:pPr>
-      <w:r>
-        <w:rPr>
-          <w:lang w:val="en-US"/>
-        </w:rPr>
-        <w:t>Continue to have issues getting Git to work</w:t>
-      </w:r>
-    </w:p>
-    <w:p>
-      <w:pPr>
-        <w:pStyle w:val="ListParagraph"/>
-        <w:numPr>
-          <w:ilvl w:val="1"/>
-          <w:numId w:val="3"/>
-        </w:numPr>
-        <w:rPr>
-          <w:lang w:val="en-US"/>
-        </w:rPr>
-      </w:pPr>
-      <w:r>
-        <w:rPr>
-          <w:lang w:val="en-US"/>
-        </w:rPr>
-        <w:t>Issues seem to stem from trying to commit changes before pulling the repository properly</w:t>
-      </w:r>
-    </w:p>
-    <w:p>
-      <w:pPr>
-        <w:pStyle w:val="ListParagraph"/>
-        <w:numPr>
-          <w:ilvl w:val="1"/>
-          <w:numId w:val="3"/>
-        </w:numPr>
-        <w:rPr>
-          <w:lang w:val="en-US"/>
-        </w:rPr>
-      </w:pPr>
-      <w:r>
-        <w:rPr>
-          <w:lang w:val="en-US"/>
-        </w:rPr>
-        <w:t>As a workaround, we’ll try making separate branches</w:t>
-      </w:r>
+        <w:t xml:space="preserve">Learning how to get Git to work in Eclipse was difficult for all of </w:t>
+      </w:r>
+      <w:proofErr w:type="gramStart"/>
+      <w:r>
+        <w:rPr>
+          <w:lang w:val="en-US"/>
+        </w:rPr>
+        <w:t>us</w:t>
+      </w:r>
+      <w:proofErr w:type="gramEnd"/>
     </w:p>
     <w:p>
       <w:pPr>

</xml_diff>

<commit_message>
createUser updated in dao
</commit_message>
<xml_diff>
--- a/Capstone Project Part II Report.docx
+++ b/Capstone Project Part II Report.docx
@@ -48,8 +48,16 @@
         <w:rPr>
           <w:lang w:val="en-US"/>
         </w:rPr>
-        <w:t>Configure the build path to include Tomcat and the JDBC connector file</w:t>
-      </w:r>
+        <w:t xml:space="preserve">Configure the build path to include Tomcat and the JDBC connector </w:t>
+      </w:r>
+      <w:proofErr w:type="gramStart"/>
+      <w:r>
+        <w:rPr>
+          <w:lang w:val="en-US"/>
+        </w:rPr>
+        <w:t>file</w:t>
+      </w:r>
+      <w:proofErr w:type="gramEnd"/>
     </w:p>
     <w:p>
       <w:pPr>
@@ -66,8 +74,30 @@
         <w:rPr>
           <w:lang w:val="en-US"/>
         </w:rPr>
-        <w:t>Create basic HTML file to include in the WebINF folder</w:t>
-      </w:r>
+        <w:t xml:space="preserve">Create basic HTML file to include in the </w:t>
+      </w:r>
+      <w:proofErr w:type="spellStart"/>
+      <w:r>
+        <w:rPr>
+          <w:lang w:val="en-US"/>
+        </w:rPr>
+        <w:t>WebINF</w:t>
+      </w:r>
+      <w:proofErr w:type="spellEnd"/>
+      <w:r>
+        <w:rPr>
+          <w:lang w:val="en-US"/>
+        </w:rPr>
+        <w:t xml:space="preserve"> </w:t>
+      </w:r>
+      <w:proofErr w:type="gramStart"/>
+      <w:r>
+        <w:rPr>
+          <w:lang w:val="en-US"/>
+        </w:rPr>
+        <w:t>folder</w:t>
+      </w:r>
+      <w:proofErr w:type="gramEnd"/>
     </w:p>
     <w:p>
       <w:pPr>
@@ -102,8 +132,16 @@
         <w:rPr>
           <w:lang w:val="en-US"/>
         </w:rPr>
-        <w:t>From the original Class Diagram, the Login and Registration classes will be Servlets</w:t>
-      </w:r>
+        <w:t xml:space="preserve">From the original Class Diagram, the Login and Registration classes will be </w:t>
+      </w:r>
+      <w:proofErr w:type="gramStart"/>
+      <w:r>
+        <w:rPr>
+          <w:lang w:val="en-US"/>
+        </w:rPr>
+        <w:t>Servlets</w:t>
+      </w:r>
+      <w:proofErr w:type="gramEnd"/>
     </w:p>
     <w:p>
       <w:pPr>
@@ -120,8 +158,16 @@
         <w:rPr>
           <w:lang w:val="en-US"/>
         </w:rPr>
-        <w:t>Create the database</w:t>
-      </w:r>
+        <w:t xml:space="preserve">Create the </w:t>
+      </w:r>
+      <w:proofErr w:type="gramStart"/>
+      <w:r>
+        <w:rPr>
+          <w:lang w:val="en-US"/>
+        </w:rPr>
+        <w:t>database</w:t>
+      </w:r>
+      <w:proofErr w:type="gramEnd"/>
     </w:p>
     <w:p>
       <w:pPr>
@@ -144,8 +190,16 @@
         <w:rPr>
           <w:lang w:val="en-US"/>
         </w:rPr>
-        <w:t xml:space="preserve"> Workbench</w:t>
-      </w:r>
+        <w:t xml:space="preserve"> </w:t>
+      </w:r>
+      <w:proofErr w:type="gramStart"/>
+      <w:r>
+        <w:rPr>
+          <w:lang w:val="en-US"/>
+        </w:rPr>
+        <w:t>Workbench</w:t>
+      </w:r>
+      <w:proofErr w:type="gramEnd"/>
     </w:p>
     <w:p>
       <w:pPr>
@@ -158,17 +212,39 @@
           <w:lang w:val="en-US"/>
         </w:rPr>
       </w:pPr>
-      <w:r>
-        <w:rPr>
-          <w:lang w:val="en-US"/>
-        </w:rPr>
-        <w:t xml:space="preserve">In order to collaborate, we are </w:t>
-      </w:r>
-      <w:r>
-        <w:rPr>
-          <w:lang w:val="en-US"/>
-        </w:rPr>
-        <w:t>using Github (through the native Eclipse features)</w:t>
+      <w:proofErr w:type="gramStart"/>
+      <w:r>
+        <w:rPr>
+          <w:lang w:val="en-US"/>
+        </w:rPr>
+        <w:t>In order to</w:t>
+      </w:r>
+      <w:proofErr w:type="gramEnd"/>
+      <w:r>
+        <w:rPr>
+          <w:lang w:val="en-US"/>
+        </w:rPr>
+        <w:t xml:space="preserve"> collaborate, we are </w:t>
+      </w:r>
+      <w:r>
+        <w:rPr>
+          <w:lang w:val="en-US"/>
+        </w:rPr>
+        <w:t xml:space="preserve">using </w:t>
+      </w:r>
+      <w:proofErr w:type="spellStart"/>
+      <w:r>
+        <w:rPr>
+          <w:lang w:val="en-US"/>
+        </w:rPr>
+        <w:t>Github</w:t>
+      </w:r>
+      <w:proofErr w:type="spellEnd"/>
+      <w:r>
+        <w:rPr>
+          <w:lang w:val="en-US"/>
+        </w:rPr>
+        <w:t xml:space="preserve"> (through the native Eclipse features)</w:t>
       </w:r>
     </w:p>
     <w:p>
@@ -186,134 +262,16 @@
         <w:rPr>
           <w:lang w:val="en-US"/>
         </w:rPr>
-        <w:t>Learning how to get Git to work in Eclipse was difficult for all of us</w:t>
-      </w:r>
-    </w:p>
-    <w:p>
-      <w:pPr>
-        <w:pStyle w:val="ListParagraph"/>
-        <w:numPr>
-          <w:ilvl w:val="0"/>
-          <w:numId w:val="3"/>
-        </w:numPr>
-        <w:rPr>
-          <w:lang w:val="en-US"/>
-        </w:rPr>
-      </w:pPr>
-      <w:r>
-        <w:rPr>
-          <w:lang w:val="en-US"/>
-        </w:rPr>
-        <w:t>Started by coding together, after 2 meetings decided to break up the workload somewhat</w:t>
-      </w:r>
-    </w:p>
-    <w:p>
-      <w:pPr>
-        <w:pStyle w:val="ListParagraph"/>
-        <w:numPr>
-          <w:ilvl w:val="1"/>
-          <w:numId w:val="3"/>
-        </w:numPr>
-        <w:rPr>
-          <w:lang w:val="en-US"/>
-        </w:rPr>
-      </w:pPr>
-      <w:r>
-        <w:rPr>
-          <w:lang w:val="en-US"/>
-        </w:rPr>
-        <w:t>Servlets for Erica (Registration and Login)</w:t>
-      </w:r>
-    </w:p>
-    <w:p>
-      <w:pPr>
-        <w:pStyle w:val="ListParagraph"/>
-        <w:numPr>
-          <w:ilvl w:val="1"/>
-          <w:numId w:val="3"/>
-        </w:numPr>
-        <w:rPr>
-          <w:lang w:val="en-US"/>
-        </w:rPr>
-      </w:pPr>
-      <w:r>
-        <w:rPr>
-          <w:lang w:val="en-US"/>
-        </w:rPr>
-        <w:t>DAO for Kara (who already did the HTML forms)</w:t>
-      </w:r>
-    </w:p>
-    <w:p>
-      <w:pPr>
-        <w:pStyle w:val="ListParagraph"/>
-        <w:numPr>
-          <w:ilvl w:val="1"/>
-          <w:numId w:val="3"/>
-        </w:numPr>
-        <w:rPr>
-          <w:lang w:val="en-US"/>
-        </w:rPr>
-      </w:pPr>
-      <w:r>
-        <w:rPr>
-          <w:lang w:val="en-US"/>
-        </w:rPr>
-        <w:t>Beans for Caitlin (User and Guardian classes, plus updating report)</w:t>
-      </w:r>
-    </w:p>
-    <w:p>
-      <w:pPr>
-        <w:pStyle w:val="ListParagraph"/>
-        <w:numPr>
-          <w:ilvl w:val="0"/>
-          <w:numId w:val="3"/>
-        </w:numPr>
-        <w:rPr>
-          <w:lang w:val="en-US"/>
-        </w:rPr>
-      </w:pPr>
-      <w:r>
-        <w:rPr>
-          <w:lang w:val="en-US"/>
-        </w:rPr>
-        <w:t>Continue to have issues getting Git to work</w:t>
-      </w:r>
-    </w:p>
-    <w:p>
-      <w:pPr>
-        <w:pStyle w:val="ListParagraph"/>
-        <w:numPr>
-          <w:ilvl w:val="1"/>
-          <w:numId w:val="3"/>
-        </w:numPr>
-        <w:rPr>
-          <w:lang w:val="en-US"/>
-        </w:rPr>
-      </w:pPr>
-      <w:r>
-        <w:rPr>
-          <w:lang w:val="en-US"/>
-        </w:rPr>
-        <w:t>Issues seem to stem from trying to commit changes before pulling the repository properly</w:t>
-      </w:r>
-    </w:p>
-    <w:p>
-      <w:pPr>
-        <w:pStyle w:val="ListParagraph"/>
-        <w:numPr>
-          <w:ilvl w:val="1"/>
-          <w:numId w:val="3"/>
-        </w:numPr>
-        <w:rPr>
-          <w:lang w:val="en-US"/>
-        </w:rPr>
-      </w:pPr>
-      <w:r>
-        <w:rPr>
-          <w:lang w:val="en-US"/>
-        </w:rPr>
-        <w:t>As a workaround, we’ll try making separate branches</w:t>
-      </w:r>
+        <w:t xml:space="preserve">Learning how to get Git to work in Eclipse was difficult for all of </w:t>
+      </w:r>
+      <w:proofErr w:type="gramStart"/>
+      <w:r>
+        <w:rPr>
+          <w:lang w:val="en-US"/>
+        </w:rPr>
+        <w:t>us</w:t>
+      </w:r>
+      <w:proofErr w:type="gramEnd"/>
     </w:p>
     <w:p>
       <w:pPr>

</xml_diff>